<commit_message>
Some problems with Asymptotic Complexity.
</commit_message>
<xml_diff>
--- a/a5proofs.docx
+++ b/a5proofs.docx
@@ -47,8 +47,16 @@
         <w:rPr>
           <w:rFonts w:eastAsiaTheme="minorEastAsia"/>
         </w:rPr>
-        <w:t xml:space="preserve"> is </w:t>
-      </w:r>
+        <w:t xml:space="preserve"> </w:t>
+      </w:r>
+      <w:proofErr w:type="gramStart"/>
+      <w:r>
+        <w:rPr>
+          <w:rFonts w:eastAsiaTheme="minorEastAsia"/>
+        </w:rPr>
+        <w:t xml:space="preserve">is </w:t>
+      </w:r>
+      <w:proofErr w:type="gramEnd"/>
       <m:oMath>
         <m:r>
           <w:rPr>
@@ -70,38 +78,42 @@
           <w:rFonts w:eastAsiaTheme="minorEastAsia"/>
         </w:rPr>
       </w:pPr>
-      <w:r>
-        <w:rPr>
-          <w:rFonts w:eastAsiaTheme="minorEastAsia"/>
-        </w:rPr>
-        <w:t xml:space="preserve">Ans: We know that </w:t>
-      </w:r>
-      <m:oMath>
-        <m:r>
-          <w:rPr>
-            <w:rFonts w:ascii="Cambria Math" w:eastAsiaTheme="minorEastAsia" w:hAnsi="Cambria Math"/>
-          </w:rPr>
-          <m:t>2n+2</m:t>
-        </m:r>
-        <m:r>
-          <w:rPr>
-            <w:rFonts w:ascii="Cambria Math" w:eastAsiaTheme="minorEastAsia" w:hAnsi="Cambria Math"/>
-          </w:rPr>
-          <m:t>≤</m:t>
-        </m:r>
-        <m:r>
-          <w:rPr>
-            <w:rFonts w:ascii="Cambria Math" w:eastAsiaTheme="minorEastAsia" w:hAnsi="Cambria Math"/>
-          </w:rPr>
-          <m:t>3n</m:t>
-        </m:r>
-      </m:oMath>
-      <w:r>
-        <w:rPr>
-          <w:rFonts w:eastAsiaTheme="minorEastAsia"/>
-        </w:rPr>
-        <w:t xml:space="preserve"> if </w:t>
-      </w:r>
+      <w:proofErr w:type="spellStart"/>
+      <w:r>
+        <w:rPr>
+          <w:rFonts w:eastAsiaTheme="minorEastAsia"/>
+        </w:rPr>
+        <w:t>Ans</w:t>
+      </w:r>
+      <w:proofErr w:type="spellEnd"/>
+      <w:r>
+        <w:rPr>
+          <w:rFonts w:eastAsiaTheme="minorEastAsia"/>
+        </w:rPr>
+        <w:t xml:space="preserve">: We know that </w:t>
+      </w:r>
+      <m:oMath>
+        <m:r>
+          <w:rPr>
+            <w:rFonts w:ascii="Cambria Math" w:eastAsiaTheme="minorEastAsia" w:hAnsi="Cambria Math"/>
+          </w:rPr>
+          <m:t>2n+2≤3n</m:t>
+        </m:r>
+      </m:oMath>
+      <w:r>
+        <w:rPr>
+          <w:rFonts w:eastAsiaTheme="minorEastAsia"/>
+        </w:rPr>
+        <w:t xml:space="preserve"> </w:t>
+      </w:r>
+      <w:proofErr w:type="gramStart"/>
+      <w:r>
+        <w:rPr>
+          <w:rFonts w:eastAsiaTheme="minorEastAsia"/>
+        </w:rPr>
+        <w:t xml:space="preserve">if </w:t>
+      </w:r>
+      <w:proofErr w:type="gramEnd"/>
       <m:oMath>
         <m:r>
           <w:rPr>
@@ -180,20 +192,22 @@
         <w:rPr>
           <w:rFonts w:eastAsiaTheme="minorEastAsia"/>
         </w:rPr>
-        <w:t xml:space="preserve"> and </w:t>
-      </w:r>
-      <m:oMath>
-        <m:r>
-          <w:rPr>
-            <w:rFonts w:ascii="Cambria Math" w:eastAsiaTheme="minorEastAsia" w:hAnsi="Cambria Math"/>
-          </w:rPr>
-          <m:t>N</m:t>
-        </m:r>
-        <m:r>
-          <w:rPr>
-            <w:rFonts w:ascii="Cambria Math" w:eastAsiaTheme="minorEastAsia" w:hAnsi="Cambria Math"/>
-          </w:rPr>
-          <m:t>=2</m:t>
+        <w:t xml:space="preserve"> </w:t>
+      </w:r>
+      <w:proofErr w:type="gramStart"/>
+      <w:r>
+        <w:rPr>
+          <w:rFonts w:eastAsiaTheme="minorEastAsia"/>
+        </w:rPr>
+        <w:t xml:space="preserve">and </w:t>
+      </w:r>
+      <w:proofErr w:type="gramEnd"/>
+      <m:oMath>
+        <m:r>
+          <w:rPr>
+            <w:rFonts w:ascii="Cambria Math" w:eastAsiaTheme="minorEastAsia" w:hAnsi="Cambria Math"/>
+          </w:rPr>
+          <m:t>N=2</m:t>
         </m:r>
       </m:oMath>
       <w:r>
@@ -250,33 +264,23 @@
           <w:rPr>
             <w:rFonts w:ascii="Cambria Math" w:eastAsiaTheme="minorEastAsia" w:hAnsi="Cambria Math"/>
           </w:rPr>
-          <m:t>=</m:t>
-        </m:r>
-        <m:r>
-          <w:rPr>
-            <w:rFonts w:ascii="Cambria Math" w:eastAsiaTheme="minorEastAsia" w:hAnsi="Cambria Math"/>
-          </w:rPr>
-          <m:t>2n</m:t>
-        </m:r>
-        <m:r>
-          <w:rPr>
-            <w:rFonts w:ascii="Cambria Math" w:eastAsiaTheme="minorEastAsia" w:hAnsi="Cambria Math"/>
-          </w:rPr>
-          <m:t>+</m:t>
-        </m:r>
-        <m:r>
-          <w:rPr>
-            <w:rFonts w:ascii="Cambria Math" w:eastAsiaTheme="minorEastAsia" w:hAnsi="Cambria Math"/>
-          </w:rPr>
-          <m:t>2</m:t>
-        </m:r>
-      </m:oMath>
-      <w:r>
-        <w:rPr>
-          <w:rFonts w:eastAsiaTheme="minorEastAsia"/>
-        </w:rPr>
-        <w:t xml:space="preserve"> is </w:t>
-      </w:r>
+          <m:t>=2n+2</m:t>
+        </m:r>
+      </m:oMath>
+      <w:r>
+        <w:rPr>
+          <w:rFonts w:eastAsiaTheme="minorEastAsia"/>
+        </w:rPr>
+        <w:t xml:space="preserve"> </w:t>
+      </w:r>
+      <w:proofErr w:type="gramStart"/>
+      <w:r>
+        <w:rPr>
+          <w:rFonts w:eastAsiaTheme="minorEastAsia"/>
+        </w:rPr>
+        <w:t xml:space="preserve">is </w:t>
+      </w:r>
+      <w:proofErr w:type="gramEnd"/>
       <m:oMath>
         <m:r>
           <w:rPr>
@@ -342,11 +346,19 @@
           <w:rFonts w:eastAsiaTheme="minorEastAsia"/>
         </w:rPr>
       </w:pPr>
-      <w:r>
-        <w:rPr>
-          <w:rFonts w:eastAsiaTheme="minorEastAsia"/>
-        </w:rPr>
-        <w:t xml:space="preserve">Ans: </w:t>
+      <w:proofErr w:type="spellStart"/>
+      <w:r>
+        <w:rPr>
+          <w:rFonts w:eastAsiaTheme="minorEastAsia"/>
+        </w:rPr>
+        <w:t>Ans</w:t>
+      </w:r>
+      <w:proofErr w:type="spellEnd"/>
+      <w:r>
+        <w:rPr>
+          <w:rFonts w:eastAsiaTheme="minorEastAsia"/>
+        </w:rPr>
+        <w:t xml:space="preserve">: </w:t>
       </w:r>
       <w:r>
         <w:rPr>
@@ -392,8 +404,16 @@
         <w:rPr>
           <w:rFonts w:eastAsiaTheme="minorEastAsia"/>
         </w:rPr>
-        <w:t xml:space="preserve"> if </w:t>
-      </w:r>
+        <w:t xml:space="preserve"> </w:t>
+      </w:r>
+      <w:proofErr w:type="gramStart"/>
+      <w:r>
+        <w:rPr>
+          <w:rFonts w:eastAsiaTheme="minorEastAsia"/>
+        </w:rPr>
+        <w:t xml:space="preserve">if </w:t>
+      </w:r>
+      <w:proofErr w:type="gramEnd"/>
       <m:oMath>
         <m:r>
           <w:rPr>
@@ -504,8 +524,16 @@
         <w:rPr>
           <w:rFonts w:eastAsiaTheme="minorEastAsia"/>
         </w:rPr>
-        <w:t xml:space="preserve"> and </w:t>
-      </w:r>
+        <w:t xml:space="preserve"> </w:t>
+      </w:r>
+      <w:proofErr w:type="gramStart"/>
+      <w:r>
+        <w:rPr>
+          <w:rFonts w:eastAsiaTheme="minorEastAsia"/>
+        </w:rPr>
+        <w:t xml:space="preserve">and </w:t>
+      </w:r>
+      <w:proofErr w:type="gramEnd"/>
       <m:oMath>
         <m:r>
           <w:rPr>
@@ -569,19 +597,7 @@
           <w:rPr>
             <w:rFonts w:ascii="Cambria Math" w:eastAsiaTheme="minorEastAsia" w:hAnsi="Cambria Math"/>
           </w:rPr>
-          <m:t>h(n</m:t>
-        </m:r>
-        <m:r>
-          <w:rPr>
-            <w:rFonts w:ascii="Cambria Math" w:eastAsiaTheme="minorEastAsia" w:hAnsi="Cambria Math"/>
-          </w:rPr>
-          <m:t>)=</m:t>
-        </m:r>
-        <m:r>
-          <w:rPr>
-            <w:rFonts w:ascii="Cambria Math" w:eastAsiaTheme="minorEastAsia" w:hAnsi="Cambria Math"/>
-          </w:rPr>
-          <m:t>7</m:t>
+          <m:t>h(n)=7</m:t>
         </m:r>
         <m:sSup>
           <m:sSupPr>
@@ -613,33 +629,23 @@
           <w:rPr>
             <w:rFonts w:ascii="Cambria Math" w:eastAsiaTheme="minorEastAsia" w:hAnsi="Cambria Math"/>
           </w:rPr>
-          <m:t>+</m:t>
-        </m:r>
-        <m:r>
-          <w:rPr>
-            <w:rFonts w:ascii="Cambria Math" w:eastAsiaTheme="minorEastAsia" w:hAnsi="Cambria Math"/>
-          </w:rPr>
-          <m:t>2n</m:t>
-        </m:r>
-        <m:r>
-          <w:rPr>
-            <w:rFonts w:ascii="Cambria Math" w:eastAsiaTheme="minorEastAsia" w:hAnsi="Cambria Math"/>
-          </w:rPr>
-          <m:t>+</m:t>
-        </m:r>
-        <m:r>
-          <w:rPr>
-            <w:rFonts w:ascii="Cambria Math" w:eastAsiaTheme="minorEastAsia" w:hAnsi="Cambria Math"/>
-          </w:rPr>
-          <m:t>1000</m:t>
-        </m:r>
-      </m:oMath>
-      <w:r>
-        <w:rPr>
-          <w:rFonts w:eastAsiaTheme="minorEastAsia"/>
-        </w:rPr>
-        <w:t xml:space="preserve"> is </w:t>
-      </w:r>
+          <m:t>+2n+1000</m:t>
+        </m:r>
+      </m:oMath>
+      <w:r>
+        <w:rPr>
+          <w:rFonts w:eastAsiaTheme="minorEastAsia"/>
+        </w:rPr>
+        <w:t xml:space="preserve"> </w:t>
+      </w:r>
+      <w:proofErr w:type="gramStart"/>
+      <w:r>
+        <w:rPr>
+          <w:rFonts w:eastAsiaTheme="minorEastAsia"/>
+        </w:rPr>
+        <w:t xml:space="preserve">is </w:t>
+      </w:r>
+      <w:proofErr w:type="gramEnd"/>
       <m:oMath>
         <m:r>
           <w:rPr>
@@ -688,11 +694,24 @@
       </w:r>
     </w:p>
     <w:p>
-      <w:r>
-        <w:rPr>
-          <w:rFonts w:eastAsiaTheme="minorEastAsia"/>
-        </w:rPr>
-        <w:t xml:space="preserve">Ans: We know that </w:t>
+      <w:pPr>
+        <w:rPr>
+          <w:rFonts w:eastAsiaTheme="minorEastAsia"/>
+        </w:rPr>
+      </w:pPr>
+      <w:proofErr w:type="spellStart"/>
+      <w:r>
+        <w:rPr>
+          <w:rFonts w:eastAsiaTheme="minorEastAsia"/>
+        </w:rPr>
+        <w:t>Ans</w:t>
+      </w:r>
+      <w:proofErr w:type="spellEnd"/>
+      <w:r>
+        <w:rPr>
+          <w:rFonts w:eastAsiaTheme="minorEastAsia"/>
+        </w:rPr>
+        <w:t xml:space="preserve">: We know that </w:t>
       </w:r>
       <m:oMath>
         <m:r>
@@ -731,31 +750,7 @@
           <w:rPr>
             <w:rFonts w:ascii="Cambria Math" w:eastAsiaTheme="minorEastAsia" w:hAnsi="Cambria Math"/>
           </w:rPr>
-          <m:t>+</m:t>
-        </m:r>
-        <m:r>
-          <w:rPr>
-            <w:rFonts w:ascii="Cambria Math" w:eastAsiaTheme="minorEastAsia" w:hAnsi="Cambria Math"/>
-          </w:rPr>
-          <m:t>2n</m:t>
-        </m:r>
-        <m:r>
-          <w:rPr>
-            <w:rFonts w:ascii="Cambria Math" w:eastAsiaTheme="minorEastAsia" w:hAnsi="Cambria Math"/>
-          </w:rPr>
-          <m:t>+</m:t>
-        </m:r>
-        <m:r>
-          <w:rPr>
-            <w:rFonts w:ascii="Cambria Math" w:eastAsiaTheme="minorEastAsia" w:hAnsi="Cambria Math"/>
-          </w:rPr>
-          <m:t>1000</m:t>
-        </m:r>
-        <m:r>
-          <w:rPr>
-            <w:rFonts w:ascii="Cambria Math" w:eastAsiaTheme="minorEastAsia" w:hAnsi="Cambria Math"/>
-          </w:rPr>
-          <m:t>≤8</m:t>
+          <m:t>+2n+1000≤8</m:t>
         </m:r>
         <m:sSup>
           <m:sSupPr>
@@ -788,8 +783,16 @@
         <w:rPr>
           <w:rFonts w:eastAsiaTheme="minorEastAsia"/>
         </w:rPr>
-        <w:t xml:space="preserve"> if </w:t>
-      </w:r>
+        <w:t xml:space="preserve"> </w:t>
+      </w:r>
+      <w:proofErr w:type="gramStart"/>
+      <w:r>
+        <w:rPr>
+          <w:rFonts w:eastAsiaTheme="minorEastAsia"/>
+        </w:rPr>
+        <w:t xml:space="preserve">if </w:t>
+      </w:r>
+      <w:proofErr w:type="gramEnd"/>
       <m:oMath>
         <m:r>
           <w:rPr>
@@ -833,13 +836,7 @@
           <w:rPr>
             <w:rFonts w:ascii="Cambria Math" w:eastAsiaTheme="minorEastAsia" w:hAnsi="Cambria Math"/>
           </w:rPr>
-          <m:t>=</m:t>
-        </m:r>
-        <m:r>
-          <w:rPr>
-            <w:rFonts w:ascii="Cambria Math" w:eastAsiaTheme="minorEastAsia" w:hAnsi="Cambria Math"/>
-          </w:rPr>
-          <m:t>7</m:t>
+          <m:t>=7</m:t>
         </m:r>
         <m:sSup>
           <m:sSupPr>
@@ -871,25 +868,7 @@
           <w:rPr>
             <w:rFonts w:ascii="Cambria Math" w:eastAsiaTheme="minorEastAsia" w:hAnsi="Cambria Math"/>
           </w:rPr>
-          <m:t>+</m:t>
-        </m:r>
-        <m:r>
-          <w:rPr>
-            <w:rFonts w:ascii="Cambria Math" w:eastAsiaTheme="minorEastAsia" w:hAnsi="Cambria Math"/>
-          </w:rPr>
-          <m:t>2n</m:t>
-        </m:r>
-        <m:r>
-          <w:rPr>
-            <w:rFonts w:ascii="Cambria Math" w:eastAsiaTheme="minorEastAsia" w:hAnsi="Cambria Math"/>
-          </w:rPr>
-          <m:t>+</m:t>
-        </m:r>
-        <m:r>
-          <w:rPr>
-            <w:rFonts w:ascii="Cambria Math" w:eastAsiaTheme="minorEastAsia" w:hAnsi="Cambria Math"/>
-          </w:rPr>
-          <m:t>1000</m:t>
+          <m:t>+2n+1000</m:t>
         </m:r>
       </m:oMath>
       <w:r>
@@ -956,8 +935,16 @@
         <w:rPr>
           <w:rFonts w:eastAsiaTheme="minorEastAsia"/>
         </w:rPr>
-        <w:t xml:space="preserve"> and </w:t>
-      </w:r>
+        <w:t xml:space="preserve"> </w:t>
+      </w:r>
+      <w:proofErr w:type="gramStart"/>
+      <w:r>
+        <w:rPr>
+          <w:rFonts w:eastAsiaTheme="minorEastAsia"/>
+        </w:rPr>
+        <w:t xml:space="preserve">and </w:t>
+      </w:r>
+      <w:proofErr w:type="gramEnd"/>
       <m:oMath>
         <m:r>
           <w:rPr>
@@ -971,10 +958,197 @@
           <w:rFonts w:eastAsiaTheme="minorEastAsia"/>
         </w:rPr>
         <w:t>.</w:t>
+      </w:r>
+    </w:p>
+    <w:p>
+      <w:pPr>
+        <w:rPr>
+          <w:rFonts w:eastAsiaTheme="minorEastAsia"/>
+        </w:rPr>
+      </w:pPr>
+      <w:r>
+        <w:rPr>
+          <w:rFonts w:eastAsiaTheme="minorEastAsia"/>
+        </w:rPr>
+        <w:t xml:space="preserve">4. </w:t>
+      </w:r>
+      <w:r>
+        <w:rPr>
+          <w:rFonts w:eastAsiaTheme="minorEastAsia"/>
+        </w:rPr>
+        <w:t xml:space="preserve">Prove formally that function </w:t>
+      </w:r>
+      <m:oMath>
+        <m:r>
+          <w:rPr>
+            <w:rFonts w:ascii="Cambria Math" w:eastAsiaTheme="minorEastAsia" w:hAnsi="Cambria Math"/>
+          </w:rPr>
+          <m:t>k(n</m:t>
+        </m:r>
+        <m:r>
+          <w:rPr>
+            <w:rFonts w:ascii="Cambria Math" w:eastAsiaTheme="minorEastAsia" w:hAnsi="Cambria Math"/>
+          </w:rPr>
+          <m:t>)=</m:t>
+        </m:r>
+        <m:sSup>
+          <m:sSupPr>
+            <m:ctrlPr>
+              <w:rPr>
+                <w:rFonts w:ascii="Cambria Math" w:eastAsiaTheme="minorEastAsia" w:hAnsi="Cambria Math"/>
+                <w:i/>
+              </w:rPr>
+            </m:ctrlPr>
+          </m:sSupPr>
+          <m:e>
+            <m:r>
+              <w:rPr>
+                <w:rFonts w:ascii="Cambria Math" w:eastAsiaTheme="minorEastAsia" w:hAnsi="Cambria Math"/>
+              </w:rPr>
+              <m:t>10</m:t>
+            </m:r>
+          </m:e>
+          <m:sup>
+            <m:r>
+              <w:rPr>
+                <w:rFonts w:ascii="Cambria Math" w:eastAsiaTheme="minorEastAsia" w:hAnsi="Cambria Math"/>
+              </w:rPr>
+              <m:t>n</m:t>
+            </m:r>
+          </m:sup>
+        </m:sSup>
+        <m:r>
+          <w:rPr>
+            <w:rFonts w:ascii="Cambria Math" w:eastAsiaTheme="minorEastAsia" w:hAnsi="Cambria Math"/>
+          </w:rPr>
+          <m:t>+</m:t>
+        </m:r>
+        <m:sSup>
+          <m:sSupPr>
+            <m:ctrlPr>
+              <w:rPr>
+                <w:rFonts w:ascii="Cambria Math" w:eastAsiaTheme="minorEastAsia" w:hAnsi="Cambria Math"/>
+                <w:i/>
+              </w:rPr>
+            </m:ctrlPr>
+          </m:sSupPr>
+          <m:e>
+            <m:r>
+              <w:rPr>
+                <w:rFonts w:ascii="Cambria Math" w:eastAsiaTheme="minorEastAsia" w:hAnsi="Cambria Math"/>
+              </w:rPr>
+              <m:t>n</m:t>
+            </m:r>
+          </m:e>
+          <m:sup>
+            <m:r>
+              <w:rPr>
+                <w:rFonts w:ascii="Cambria Math" w:eastAsiaTheme="minorEastAsia" w:hAnsi="Cambria Math"/>
+              </w:rPr>
+              <m:t>2</m:t>
+            </m:r>
+          </m:sup>
+        </m:sSup>
+      </m:oMath>
+      <w:r>
+        <w:rPr>
+          <w:rFonts w:eastAsiaTheme="minorEastAsia"/>
+        </w:rPr>
+        <w:t xml:space="preserve"> </w:t>
+      </w:r>
+      <w:proofErr w:type="gramStart"/>
+      <w:r>
+        <w:rPr>
+          <w:rFonts w:eastAsiaTheme="minorEastAsia"/>
+        </w:rPr>
+        <w:t xml:space="preserve">is </w:t>
+      </w:r>
+      <w:proofErr w:type="gramEnd"/>
+      <m:oMath>
+        <m:r>
+          <w:rPr>
+            <w:rFonts w:ascii="Cambria Math" w:eastAsiaTheme="minorEastAsia" w:hAnsi="Cambria Math"/>
+          </w:rPr>
+          <m:t>O</m:t>
+        </m:r>
+        <m:r>
+          <w:rPr>
+            <w:rFonts w:ascii="Cambria Math" w:eastAsiaTheme="minorEastAsia" w:hAnsi="Cambria Math"/>
+          </w:rPr>
+          <m:t>(</m:t>
+        </m:r>
+        <m:sSup>
+          <m:sSupPr>
+            <m:ctrlPr>
+              <w:rPr>
+                <w:rFonts w:ascii="Cambria Math" w:eastAsiaTheme="minorEastAsia" w:hAnsi="Cambria Math"/>
+                <w:i/>
+              </w:rPr>
+            </m:ctrlPr>
+          </m:sSupPr>
+          <m:e>
+            <m:r>
+              <w:rPr>
+                <w:rFonts w:ascii="Cambria Math" w:eastAsiaTheme="minorEastAsia" w:hAnsi="Cambria Math"/>
+              </w:rPr>
+              <m:t>2</m:t>
+            </m:r>
+          </m:e>
+          <m:sup>
+            <m:r>
+              <w:rPr>
+                <w:rFonts w:ascii="Cambria Math" w:eastAsiaTheme="minorEastAsia" w:hAnsi="Cambria Math"/>
+              </w:rPr>
+              <m:t>n</m:t>
+            </m:r>
+          </m:sup>
+        </m:sSup>
+        <m:r>
+          <w:rPr>
+            <w:rFonts w:ascii="Cambria Math" w:eastAsiaTheme="minorEastAsia" w:hAnsi="Cambria Math"/>
+          </w:rPr>
+          <m:t>)</m:t>
+        </m:r>
+      </m:oMath>
+      <w:r>
+        <w:rPr>
+          <w:rFonts w:eastAsiaTheme="minorEastAsia"/>
+        </w:rPr>
+        <w:t>.</w:t>
+      </w:r>
+    </w:p>
+    <w:p>
+      <w:pPr>
+        <w:rPr>
+          <w:rFonts w:eastAsiaTheme="minorEastAsia"/>
+        </w:rPr>
+      </w:pPr>
+      <w:proofErr w:type="spellStart"/>
+      <w:r>
+        <w:rPr>
+          <w:rFonts w:eastAsiaTheme="minorEastAsia"/>
+        </w:rPr>
+        <w:t>Ans</w:t>
+      </w:r>
+      <w:proofErr w:type="spellEnd"/>
+      <w:r>
+        <w:rPr>
+          <w:rFonts w:eastAsiaTheme="minorEastAsia"/>
+        </w:rPr>
+        <w:t xml:space="preserve">: </w:t>
+      </w:r>
+    </w:p>
+    <w:p>
+      <w:r>
+        <w:rPr>
+          <w:rFonts w:eastAsiaTheme="minorEastAsia"/>
+        </w:rPr>
+        <w:t xml:space="preserve">5. </w:t>
       </w:r>
       <w:bookmarkStart w:id="0" w:name="_GoBack"/>
       <w:bookmarkEnd w:id="0"/>
     </w:p>
+    <w:p/>
     <w:sectPr>
       <w:pgSz w:w="12240" w:h="15840"/>
       <w:pgMar w:top="1440" w:right="1440" w:bottom="1440" w:left="1440" w:header="720" w:footer="720" w:gutter="0"/>

</xml_diff>

<commit_message>
Only one problem needs confirm.
</commit_message>
<xml_diff>
--- a/a5proofs.docx
+++ b/a5proofs.docx
@@ -52,8 +52,16 @@
         <w:rPr>
           <w:rFonts w:eastAsiaTheme="minorEastAsia"/>
         </w:rPr>
-        <w:t xml:space="preserve"> is </w:t>
-      </w:r>
+        <w:t xml:space="preserve"> </w:t>
+      </w:r>
+      <w:proofErr w:type="gramStart"/>
+      <w:r>
+        <w:rPr>
+          <w:rFonts w:eastAsiaTheme="minorEastAsia"/>
+        </w:rPr>
+        <w:t xml:space="preserve">is </w:t>
+      </w:r>
+      <w:proofErr w:type="gramEnd"/>
       <m:oMath>
         <m:r>
           <w:rPr>
@@ -75,11 +83,19 @@
           <w:rFonts w:eastAsiaTheme="minorEastAsia"/>
         </w:rPr>
       </w:pPr>
-      <w:r>
-        <w:rPr>
-          <w:rFonts w:eastAsiaTheme="minorEastAsia"/>
-        </w:rPr>
-        <w:t xml:space="preserve">Ans: We know that </w:t>
+      <w:proofErr w:type="spellStart"/>
+      <w:r>
+        <w:rPr>
+          <w:rFonts w:eastAsiaTheme="minorEastAsia"/>
+        </w:rPr>
+        <w:t>Ans</w:t>
+      </w:r>
+      <w:proofErr w:type="spellEnd"/>
+      <w:r>
+        <w:rPr>
+          <w:rFonts w:eastAsiaTheme="minorEastAsia"/>
+        </w:rPr>
+        <w:t xml:space="preserve">: We know that </w:t>
       </w:r>
       <m:oMath>
         <m:r>
@@ -93,8 +109,16 @@
         <w:rPr>
           <w:rFonts w:eastAsiaTheme="minorEastAsia"/>
         </w:rPr>
-        <w:t xml:space="preserve"> if </w:t>
-      </w:r>
+        <w:t xml:space="preserve"> </w:t>
+      </w:r>
+      <w:proofErr w:type="gramStart"/>
+      <w:r>
+        <w:rPr>
+          <w:rFonts w:eastAsiaTheme="minorEastAsia"/>
+        </w:rPr>
+        <w:t xml:space="preserve">if </w:t>
+      </w:r>
+      <w:proofErr w:type="gramEnd"/>
       <m:oMath>
         <m:r>
           <w:rPr>
@@ -173,8 +197,16 @@
         <w:rPr>
           <w:rFonts w:eastAsiaTheme="minorEastAsia"/>
         </w:rPr>
-        <w:t xml:space="preserve"> and </w:t>
-      </w:r>
+        <w:t xml:space="preserve"> </w:t>
+      </w:r>
+      <w:proofErr w:type="gramStart"/>
+      <w:r>
+        <w:rPr>
+          <w:rFonts w:eastAsiaTheme="minorEastAsia"/>
+        </w:rPr>
+        <w:t xml:space="preserve">and </w:t>
+      </w:r>
+      <w:proofErr w:type="gramEnd"/>
       <m:oMath>
         <m:r>
           <w:rPr>
@@ -244,8 +276,16 @@
         <w:rPr>
           <w:rFonts w:eastAsiaTheme="minorEastAsia"/>
         </w:rPr>
-        <w:t xml:space="preserve"> is </w:t>
-      </w:r>
+        <w:t xml:space="preserve"> </w:t>
+      </w:r>
+      <w:proofErr w:type="gramStart"/>
+      <w:r>
+        <w:rPr>
+          <w:rFonts w:eastAsiaTheme="minorEastAsia"/>
+        </w:rPr>
+        <w:t xml:space="preserve">is </w:t>
+      </w:r>
+      <w:proofErr w:type="gramEnd"/>
       <m:oMath>
         <m:r>
           <w:rPr>
@@ -311,11 +351,19 @@
           <w:rFonts w:eastAsiaTheme="minorEastAsia"/>
         </w:rPr>
       </w:pPr>
-      <w:r>
-        <w:rPr>
-          <w:rFonts w:eastAsiaTheme="minorEastAsia"/>
-        </w:rPr>
-        <w:t xml:space="preserve">Ans: </w:t>
+      <w:proofErr w:type="spellStart"/>
+      <w:r>
+        <w:rPr>
+          <w:rFonts w:eastAsiaTheme="minorEastAsia"/>
+        </w:rPr>
+        <w:t>Ans</w:t>
+      </w:r>
+      <w:proofErr w:type="spellEnd"/>
+      <w:r>
+        <w:rPr>
+          <w:rFonts w:eastAsiaTheme="minorEastAsia"/>
+        </w:rPr>
+        <w:t xml:space="preserve">: </w:t>
       </w:r>
       <w:r>
         <w:rPr>
@@ -361,8 +409,16 @@
         <w:rPr>
           <w:rFonts w:eastAsiaTheme="minorEastAsia"/>
         </w:rPr>
-        <w:t xml:space="preserve"> if </w:t>
-      </w:r>
+        <w:t xml:space="preserve"> </w:t>
+      </w:r>
+      <w:proofErr w:type="gramStart"/>
+      <w:r>
+        <w:rPr>
+          <w:rFonts w:eastAsiaTheme="minorEastAsia"/>
+        </w:rPr>
+        <w:t xml:space="preserve">if </w:t>
+      </w:r>
+      <w:proofErr w:type="gramEnd"/>
       <m:oMath>
         <m:r>
           <w:rPr>
@@ -473,8 +529,16 @@
         <w:rPr>
           <w:rFonts w:eastAsiaTheme="minorEastAsia"/>
         </w:rPr>
-        <w:t xml:space="preserve"> and </w:t>
-      </w:r>
+        <w:t xml:space="preserve"> </w:t>
+      </w:r>
+      <w:proofErr w:type="gramStart"/>
+      <w:r>
+        <w:rPr>
+          <w:rFonts w:eastAsiaTheme="minorEastAsia"/>
+        </w:rPr>
+        <w:t xml:space="preserve">and </w:t>
+      </w:r>
+      <w:proofErr w:type="gramEnd"/>
       <m:oMath>
         <m:r>
           <w:rPr>
@@ -577,8 +641,16 @@
         <w:rPr>
           <w:rFonts w:eastAsiaTheme="minorEastAsia"/>
         </w:rPr>
-        <w:t xml:space="preserve"> is </w:t>
-      </w:r>
+        <w:t xml:space="preserve"> </w:t>
+      </w:r>
+      <w:proofErr w:type="gramStart"/>
+      <w:r>
+        <w:rPr>
+          <w:rFonts w:eastAsiaTheme="minorEastAsia"/>
+        </w:rPr>
+        <w:t xml:space="preserve">is </w:t>
+      </w:r>
+      <w:proofErr w:type="gramEnd"/>
       <m:oMath>
         <m:r>
           <w:rPr>
@@ -632,11 +704,19 @@
           <w:rFonts w:eastAsiaTheme="minorEastAsia"/>
         </w:rPr>
       </w:pPr>
-      <w:r>
-        <w:rPr>
-          <w:rFonts w:eastAsiaTheme="minorEastAsia"/>
-        </w:rPr>
-        <w:t xml:space="preserve">Ans: We know that </w:t>
+      <w:proofErr w:type="spellStart"/>
+      <w:r>
+        <w:rPr>
+          <w:rFonts w:eastAsiaTheme="minorEastAsia"/>
+        </w:rPr>
+        <w:t>Ans</w:t>
+      </w:r>
+      <w:proofErr w:type="spellEnd"/>
+      <w:r>
+        <w:rPr>
+          <w:rFonts w:eastAsiaTheme="minorEastAsia"/>
+        </w:rPr>
+        <w:t xml:space="preserve">: We know that </w:t>
       </w:r>
       <m:oMath>
         <m:r>
@@ -708,8 +788,16 @@
         <w:rPr>
           <w:rFonts w:eastAsiaTheme="minorEastAsia"/>
         </w:rPr>
-        <w:t xml:space="preserve"> if </w:t>
-      </w:r>
+        <w:t xml:space="preserve"> </w:t>
+      </w:r>
+      <w:proofErr w:type="gramStart"/>
+      <w:r>
+        <w:rPr>
+          <w:rFonts w:eastAsiaTheme="minorEastAsia"/>
+        </w:rPr>
+        <w:t xml:space="preserve">if </w:t>
+      </w:r>
+      <w:proofErr w:type="gramEnd"/>
       <m:oMath>
         <m:r>
           <w:rPr>
@@ -852,8 +940,16 @@
         <w:rPr>
           <w:rFonts w:eastAsiaTheme="minorEastAsia"/>
         </w:rPr>
-        <w:t xml:space="preserve"> and </w:t>
-      </w:r>
+        <w:t xml:space="preserve"> </w:t>
+      </w:r>
+      <w:proofErr w:type="gramStart"/>
+      <w:r>
+        <w:rPr>
+          <w:rFonts w:eastAsiaTheme="minorEastAsia"/>
+        </w:rPr>
+        <w:t xml:space="preserve">and </w:t>
+      </w:r>
+      <w:proofErr w:type="gramEnd"/>
       <m:oMath>
         <m:r>
           <w:rPr>
@@ -957,8 +1053,16 @@
         <w:rPr>
           <w:rFonts w:eastAsiaTheme="minorEastAsia"/>
         </w:rPr>
-        <w:t xml:space="preserve"> is </w:t>
-      </w:r>
+        <w:t xml:space="preserve"> </w:t>
+      </w:r>
+      <w:proofErr w:type="gramStart"/>
+      <w:r>
+        <w:rPr>
+          <w:rFonts w:eastAsiaTheme="minorEastAsia"/>
+        </w:rPr>
+        <w:t xml:space="preserve">is </w:t>
+      </w:r>
+      <w:proofErr w:type="gramEnd"/>
       <m:oMath>
         <m:r>
           <w:rPr>
@@ -1012,11 +1116,19 @@
           <w:rFonts w:eastAsiaTheme="minorEastAsia"/>
         </w:rPr>
       </w:pPr>
-      <w:r>
-        <w:rPr>
-          <w:rFonts w:eastAsiaTheme="minorEastAsia"/>
-        </w:rPr>
-        <w:t xml:space="preserve">Ans: </w:t>
+      <w:proofErr w:type="spellStart"/>
+      <w:r>
+        <w:rPr>
+          <w:rFonts w:eastAsiaTheme="minorEastAsia"/>
+        </w:rPr>
+        <w:t>Ans</w:t>
+      </w:r>
+      <w:proofErr w:type="spellEnd"/>
+      <w:r>
+        <w:rPr>
+          <w:rFonts w:eastAsiaTheme="minorEastAsia"/>
+        </w:rPr>
+        <w:t xml:space="preserve">: </w:t>
       </w:r>
     </w:p>
     <w:p>
@@ -1031,11 +1143,19 @@
         </w:rPr>
         <w:t xml:space="preserve">5. </w:t>
       </w:r>
-      <w:r>
-        <w:rPr>
-          <w:rFonts w:eastAsiaTheme="minorEastAsia"/>
-        </w:rPr>
-        <w:t>Ans:</w:t>
+      <w:proofErr w:type="spellStart"/>
+      <w:r>
+        <w:rPr>
+          <w:rFonts w:eastAsiaTheme="minorEastAsia"/>
+        </w:rPr>
+        <w:t>Ans</w:t>
+      </w:r>
+      <w:proofErr w:type="spellEnd"/>
+      <w:r>
+        <w:rPr>
+          <w:rFonts w:eastAsiaTheme="minorEastAsia"/>
+        </w:rPr>
+        <w:t>:</w:t>
       </w:r>
     </w:p>
     <w:p>
@@ -1043,8 +1163,16 @@
         <w:rPr>
           <w:rFonts w:eastAsiaTheme="minorEastAsia"/>
         </w:rPr>
-        <w:t xml:space="preserve">The worst-case order of execution should be </w:t>
-      </w:r>
+        <w:t xml:space="preserve">The worst-case order of execution should </w:t>
+      </w:r>
+      <w:proofErr w:type="gramStart"/>
+      <w:r>
+        <w:rPr>
+          <w:rFonts w:eastAsiaTheme="minorEastAsia"/>
+        </w:rPr>
+        <w:t xml:space="preserve">be </w:t>
+      </w:r>
+      <w:proofErr w:type="gramEnd"/>
       <m:oMath>
         <m:r>
           <w:rPr>
@@ -1091,7 +1219,21 @@
         <w:rPr>
           <w:rFonts w:eastAsiaTheme="minorEastAsia"/>
         </w:rPr>
-        <w:t xml:space="preserve"> function will compare between x and the substring of s which consumes </w:t>
+        <w:t xml:space="preserve"> function will compare between x and the substr</w:t>
+      </w:r>
+      <w:proofErr w:type="spellStart"/>
+      <w:r>
+        <w:rPr>
+          <w:rFonts w:eastAsiaTheme="minorEastAsia"/>
+        </w:rPr>
+        <w:t>ing</w:t>
+      </w:r>
+      <w:proofErr w:type="spellEnd"/>
+      <w:r>
+        <w:rPr>
+          <w:rFonts w:eastAsiaTheme="minorEastAsia"/>
+        </w:rPr>
+        <w:t xml:space="preserve"> of s which consumes </w:t>
       </w:r>
       <m:oMath>
         <m:r>
@@ -1113,12 +1255,14 @@
         </w:rPr>
         <w:t xml:space="preserve">order </w:t>
       </w:r>
+      <w:proofErr w:type="gramStart"/>
       <w:r>
         <w:rPr>
           <w:rFonts w:eastAsiaTheme="minorEastAsia"/>
         </w:rPr>
         <w:t xml:space="preserve">is </w:t>
       </w:r>
+      <w:proofErr w:type="gramEnd"/>
       <m:oMath>
         <m:r>
           <w:rPr>
@@ -1144,8 +1288,13 @@
         <w:t xml:space="preserve">In the average case, I think </w:t>
       </w:r>
       <w:r>
-        <w:t xml:space="preserve">the time consuming of string comparison in the iteration part is a constant. That is, the expected time order should be </w:t>
-      </w:r>
+        <w:t xml:space="preserve">the time consuming of string comparison in the iteration part is a constant. That is, the expected time order should </w:t>
+      </w:r>
+      <w:proofErr w:type="gramStart"/>
+      <w:r>
+        <w:t xml:space="preserve">be </w:t>
+      </w:r>
+      <w:proofErr w:type="gramEnd"/>
       <m:oMath>
         <m:r>
           <w:rPr>
@@ -1186,11 +1335,19 @@
         </w:rPr>
         <w:t xml:space="preserve">1. </w:t>
       </w:r>
-      <w:r>
-        <w:rPr>
-          <w:rFonts w:eastAsiaTheme="minorEastAsia"/>
-        </w:rPr>
-        <w:t>Ans:</w:t>
+      <w:proofErr w:type="spellStart"/>
+      <w:r>
+        <w:rPr>
+          <w:rFonts w:eastAsiaTheme="minorEastAsia"/>
+        </w:rPr>
+        <w:t>Ans</w:t>
+      </w:r>
+      <w:proofErr w:type="spellEnd"/>
+      <w:r>
+        <w:rPr>
+          <w:rFonts w:eastAsiaTheme="minorEastAsia"/>
+        </w:rPr>
+        <w:t>:</w:t>
       </w:r>
     </w:p>
     <w:p>
@@ -1203,8 +1360,16 @@
         <w:rPr>
           <w:rFonts w:eastAsiaTheme="minorEastAsia"/>
         </w:rPr>
-        <w:t xml:space="preserve">Base case: </w:t>
-      </w:r>
+        <w:t>Base case</w:t>
+      </w:r>
+      <w:proofErr w:type="gramStart"/>
+      <w:r>
+        <w:rPr>
+          <w:rFonts w:eastAsiaTheme="minorEastAsia"/>
+        </w:rPr>
+        <w:t xml:space="preserve">: </w:t>
+      </w:r>
+      <w:proofErr w:type="gramEnd"/>
       <m:oMath>
         <m:r>
           <w:rPr>
@@ -1302,8 +1467,16 @@
         <w:rPr>
           <w:rFonts w:eastAsiaTheme="minorEastAsia"/>
         </w:rPr>
-        <w:t xml:space="preserve"> holds, </w:t>
-      </w:r>
+        <w:t xml:space="preserve"> holds</w:t>
+      </w:r>
+      <w:proofErr w:type="gramStart"/>
+      <w:r>
+        <w:rPr>
+          <w:rFonts w:eastAsiaTheme="minorEastAsia"/>
+        </w:rPr>
+        <w:t xml:space="preserve">, </w:t>
+      </w:r>
+      <w:proofErr w:type="gramEnd"/>
       <m:oMath>
         <m:r>
           <w:rPr>
@@ -1351,12 +1524,14 @@
           <w:rFonts w:eastAsiaTheme="minorEastAsia"/>
         </w:rPr>
       </w:pPr>
+      <w:proofErr w:type="gramStart"/>
       <w:r>
         <w:rPr>
           <w:rFonts w:eastAsiaTheme="minorEastAsia"/>
         </w:rPr>
         <w:t xml:space="preserve">Then </w:t>
       </w:r>
+      <w:proofErr w:type="gramEnd"/>
       <m:oMath>
         <m:r>
           <w:rPr>
@@ -1478,8 +1653,16 @@
         <w:rPr>
           <w:rFonts w:eastAsiaTheme="minorEastAsia"/>
         </w:rPr>
-        <w:t xml:space="preserve">To sum up, for all </w:t>
-      </w:r>
+        <w:t xml:space="preserve">To sum up, for </w:t>
+      </w:r>
+      <w:proofErr w:type="gramStart"/>
+      <w:r>
+        <w:rPr>
+          <w:rFonts w:eastAsiaTheme="minorEastAsia"/>
+        </w:rPr>
+        <w:t xml:space="preserve">all </w:t>
+      </w:r>
+      <w:proofErr w:type="gramEnd"/>
       <m:oMath>
         <m:r>
           <w:rPr>
@@ -1519,7 +1702,21 @@
         <w:rPr>
           <w:rFonts w:eastAsiaTheme="minorEastAsia"/>
         </w:rPr>
-        <w:t>2. Ans:</w:t>
+        <w:t xml:space="preserve">2. </w:t>
+      </w:r>
+      <w:proofErr w:type="spellStart"/>
+      <w:r>
+        <w:rPr>
+          <w:rFonts w:eastAsiaTheme="minorEastAsia"/>
+        </w:rPr>
+        <w:t>Ans</w:t>
+      </w:r>
+      <w:proofErr w:type="spellEnd"/>
+      <w:r>
+        <w:rPr>
+          <w:rFonts w:eastAsiaTheme="minorEastAsia"/>
+        </w:rPr>
+        <w:t>:</w:t>
       </w:r>
     </w:p>
     <w:p>
@@ -1532,8 +1729,16 @@
         <w:rPr>
           <w:rFonts w:eastAsiaTheme="minorEastAsia"/>
         </w:rPr>
-        <w:t xml:space="preserve">Base case: </w:t>
-      </w:r>
+        <w:t>Base case</w:t>
+      </w:r>
+      <w:proofErr w:type="gramStart"/>
+      <w:r>
+        <w:rPr>
+          <w:rFonts w:eastAsiaTheme="minorEastAsia"/>
+        </w:rPr>
+        <w:t xml:space="preserve">: </w:t>
+      </w:r>
+      <w:proofErr w:type="gramEnd"/>
       <m:oMath>
         <m:r>
           <w:rPr>
@@ -1617,8 +1822,16 @@
         <w:rPr>
           <w:rFonts w:eastAsiaTheme="minorEastAsia"/>
         </w:rPr>
-        <w:t xml:space="preserve">Assume that </w:t>
-      </w:r>
+        <w:t xml:space="preserve">Assume </w:t>
+      </w:r>
+      <w:proofErr w:type="gramStart"/>
+      <w:r>
+        <w:rPr>
+          <w:rFonts w:eastAsiaTheme="minorEastAsia"/>
+        </w:rPr>
+        <w:t xml:space="preserve">that </w:t>
+      </w:r>
+      <w:proofErr w:type="gramEnd"/>
       <m:oMath>
         <m:r>
           <w:rPr>
@@ -1717,8 +1930,16 @@
           <w:rFonts w:eastAsiaTheme="minorEastAsia"/>
         </w:rPr>
         <w:lastRenderedPageBreak/>
-        <w:t xml:space="preserve">Then, </w:t>
-      </w:r>
+        <w:t>Then</w:t>
+      </w:r>
+      <w:proofErr w:type="gramStart"/>
+      <w:r>
+        <w:rPr>
+          <w:rFonts w:eastAsiaTheme="minorEastAsia"/>
+        </w:rPr>
+        <w:t xml:space="preserve">, </w:t>
+      </w:r>
+      <w:proofErr w:type="gramEnd"/>
       <m:oMath>
         <m:r>
           <w:rPr>
@@ -1882,8 +2103,16 @@
         <w:rPr>
           <w:rFonts w:eastAsiaTheme="minorEastAsia"/>
         </w:rPr>
-        <w:t xml:space="preserve">To sum up, for all </w:t>
-      </w:r>
+        <w:t xml:space="preserve">To sum up, for </w:t>
+      </w:r>
+      <w:proofErr w:type="gramStart"/>
+      <w:r>
+        <w:rPr>
+          <w:rFonts w:eastAsiaTheme="minorEastAsia"/>
+        </w:rPr>
+        <w:t xml:space="preserve">all </w:t>
+      </w:r>
+      <w:proofErr w:type="gramEnd"/>
       <m:oMath>
         <m:r>
           <w:rPr>
@@ -1923,7 +2152,21 @@
         <w:rPr>
           <w:rFonts w:eastAsiaTheme="minorEastAsia"/>
         </w:rPr>
-        <w:t>3. Ans:</w:t>
+        <w:t xml:space="preserve">3. </w:t>
+      </w:r>
+      <w:proofErr w:type="spellStart"/>
+      <w:r>
+        <w:rPr>
+          <w:rFonts w:eastAsiaTheme="minorEastAsia"/>
+        </w:rPr>
+        <w:t>Ans</w:t>
+      </w:r>
+      <w:proofErr w:type="spellEnd"/>
+      <w:r>
+        <w:rPr>
+          <w:rFonts w:eastAsiaTheme="minorEastAsia"/>
+        </w:rPr>
+        <w:t>:</w:t>
       </w:r>
     </w:p>
     <w:p>
@@ -1995,8 +2238,16 @@
         <w:rPr>
           <w:rFonts w:eastAsiaTheme="minorEastAsia"/>
         </w:rPr>
-        <w:t xml:space="preserve">Assume that </w:t>
-      </w:r>
+        <w:t xml:space="preserve">Assume </w:t>
+      </w:r>
+      <w:proofErr w:type="gramStart"/>
+      <w:r>
+        <w:rPr>
+          <w:rFonts w:eastAsiaTheme="minorEastAsia"/>
+        </w:rPr>
+        <w:t xml:space="preserve">that </w:t>
+      </w:r>
+      <w:proofErr w:type="gramEnd"/>
       <m:oMath>
         <m:r>
           <w:rPr>
@@ -2073,8 +2324,13 @@
         </w:rPr>
       </w:pPr>
       <w:r>
-        <w:t xml:space="preserve">Then for </w:t>
-      </w:r>
+        <w:t xml:space="preserve">Then </w:t>
+      </w:r>
+      <w:proofErr w:type="gramStart"/>
+      <w:r>
+        <w:t xml:space="preserve">for </w:t>
+      </w:r>
+      <w:proofErr w:type="gramEnd"/>
       <m:oMath>
         <m:r>
           <w:rPr>
@@ -2456,7 +2712,21 @@
         <w:rPr>
           <w:rFonts w:eastAsiaTheme="minorEastAsia"/>
         </w:rPr>
-        <w:t xml:space="preserve"> holds.</w:t>
+        <w:t xml:space="preserve"> </w:t>
+      </w:r>
+      <w:proofErr w:type="gramStart"/>
+      <w:r>
+        <w:rPr>
+          <w:rFonts w:eastAsiaTheme="minorEastAsia"/>
+        </w:rPr>
+        <w:t>holds</w:t>
+      </w:r>
+      <w:proofErr w:type="gramEnd"/>
+      <w:r>
+        <w:rPr>
+          <w:rFonts w:eastAsiaTheme="minorEastAsia"/>
+        </w:rPr>
+        <w:t>.</w:t>
       </w:r>
     </w:p>
     <w:p>
@@ -2469,8 +2739,16 @@
         <w:rPr>
           <w:rFonts w:eastAsiaTheme="minorEastAsia"/>
         </w:rPr>
-        <w:t xml:space="preserve">Thus, for all </w:t>
-      </w:r>
+        <w:t xml:space="preserve">Thus, for </w:t>
+      </w:r>
+      <w:proofErr w:type="gramStart"/>
+      <w:r>
+        <w:rPr>
+          <w:rFonts w:eastAsiaTheme="minorEastAsia"/>
+        </w:rPr>
+        <w:t xml:space="preserve">all </w:t>
+      </w:r>
+      <w:proofErr w:type="gramEnd"/>
       <m:oMath>
         <m:r>
           <w:rPr>
@@ -2536,7 +2814,21 @@
         <w:rPr>
           <w:rFonts w:eastAsiaTheme="minorEastAsia"/>
         </w:rPr>
-        <w:t>4. Ans:</w:t>
+        <w:t xml:space="preserve">4. </w:t>
+      </w:r>
+      <w:proofErr w:type="spellStart"/>
+      <w:r>
+        <w:rPr>
+          <w:rFonts w:eastAsiaTheme="minorEastAsia"/>
+        </w:rPr>
+        <w:t>Ans</w:t>
+      </w:r>
+      <w:proofErr w:type="spellEnd"/>
+      <w:r>
+        <w:rPr>
+          <w:rFonts w:eastAsiaTheme="minorEastAsia"/>
+        </w:rPr>
+        <w:t>:</w:t>
       </w:r>
     </w:p>
     <w:p>
@@ -2549,8 +2841,16 @@
         <w:rPr>
           <w:rFonts w:eastAsiaTheme="minorEastAsia"/>
         </w:rPr>
-        <w:t xml:space="preserve">Base case: </w:t>
-      </w:r>
+        <w:t>Base case</w:t>
+      </w:r>
+      <w:proofErr w:type="gramStart"/>
+      <w:r>
+        <w:rPr>
+          <w:rFonts w:eastAsiaTheme="minorEastAsia"/>
+        </w:rPr>
+        <w:t xml:space="preserve">: </w:t>
+      </w:r>
+      <w:proofErr w:type="gramEnd"/>
       <m:oMath>
         <m:r>
           <w:rPr>
@@ -2642,8 +2942,16 @@
         <w:rPr>
           <w:rFonts w:eastAsiaTheme="minorEastAsia"/>
         </w:rPr>
-        <w:t xml:space="preserve">Assume that </w:t>
-      </w:r>
+        <w:t xml:space="preserve">Assume </w:t>
+      </w:r>
+      <w:proofErr w:type="gramStart"/>
+      <w:r>
+        <w:rPr>
+          <w:rFonts w:eastAsiaTheme="minorEastAsia"/>
+        </w:rPr>
+        <w:t xml:space="preserve">that </w:t>
+      </w:r>
+      <w:proofErr w:type="gramEnd"/>
       <m:oMath>
         <m:r>
           <w:rPr>
@@ -2749,8 +3057,16 @@
         <w:rPr>
           <w:rFonts w:eastAsiaTheme="minorEastAsia"/>
         </w:rPr>
-        <w:t xml:space="preserve">Then for </w:t>
-      </w:r>
+        <w:t xml:space="preserve">Then </w:t>
+      </w:r>
+      <w:proofErr w:type="gramStart"/>
+      <w:r>
+        <w:rPr>
+          <w:rFonts w:eastAsiaTheme="minorEastAsia"/>
+        </w:rPr>
+        <w:t xml:space="preserve">for </w:t>
+      </w:r>
+      <w:proofErr w:type="gramEnd"/>
       <m:oMath>
         <m:r>
           <w:rPr>
@@ -3092,8 +3408,16 @@
         <w:rPr>
           <w:rFonts w:eastAsiaTheme="minorEastAsia"/>
         </w:rPr>
-        <w:t xml:space="preserve"> holds and for any </w:t>
-      </w:r>
+        <w:t xml:space="preserve"> holds and for </w:t>
+      </w:r>
+      <w:proofErr w:type="gramStart"/>
+      <w:r>
+        <w:rPr>
+          <w:rFonts w:eastAsiaTheme="minorEastAsia"/>
+        </w:rPr>
+        <w:t xml:space="preserve">any </w:t>
+      </w:r>
+      <w:proofErr w:type="gramEnd"/>
       <m:oMath>
         <m:r>
           <w:rPr>
@@ -3223,7 +3547,21 @@
         <w:rPr>
           <w:rFonts w:eastAsiaTheme="minorEastAsia"/>
         </w:rPr>
-        <w:t xml:space="preserve"> Ans:</w:t>
+        <w:t xml:space="preserve"> </w:t>
+      </w:r>
+      <w:proofErr w:type="spellStart"/>
+      <w:r>
+        <w:rPr>
+          <w:rFonts w:eastAsiaTheme="minorEastAsia"/>
+        </w:rPr>
+        <w:t>Ans</w:t>
+      </w:r>
+      <w:proofErr w:type="spellEnd"/>
+      <w:r>
+        <w:rPr>
+          <w:rFonts w:eastAsiaTheme="minorEastAsia"/>
+        </w:rPr>
+        <w:t>:</w:t>
       </w:r>
     </w:p>
     <w:p>
@@ -3232,6 +3570,359 @@
           <w:rFonts w:eastAsiaTheme="minorEastAsia"/>
         </w:rPr>
       </w:pPr>
+      <w:r>
+        <w:rPr>
+          <w:rFonts w:eastAsiaTheme="minorEastAsia"/>
+        </w:rPr>
+        <w:t>Base case</w:t>
+      </w:r>
+      <w:proofErr w:type="gramStart"/>
+      <w:r>
+        <w:rPr>
+          <w:rFonts w:eastAsiaTheme="minorEastAsia"/>
+        </w:rPr>
+        <w:t xml:space="preserve">: </w:t>
+      </w:r>
+      <w:proofErr w:type="gramEnd"/>
+      <m:oMath>
+        <m:r>
+          <w:rPr>
+            <w:rFonts w:ascii="Cambria Math" w:eastAsiaTheme="minorEastAsia" w:hAnsi="Cambria Math"/>
+          </w:rPr>
+          <m:t>r.size=1</m:t>
+        </m:r>
+      </m:oMath>
+      <w:r>
+        <w:rPr>
+          <w:rFonts w:eastAsiaTheme="minorEastAsia"/>
+        </w:rPr>
+        <w:t xml:space="preserve">. In this case, there is only one node in the tree, </w:t>
+      </w:r>
+      <w:proofErr w:type="gramStart"/>
+      <w:r>
+        <w:rPr>
+          <w:rFonts w:eastAsiaTheme="minorEastAsia"/>
+        </w:rPr>
+        <w:t xml:space="preserve">thus </w:t>
+      </w:r>
+      <w:proofErr w:type="gramEnd"/>
+      <m:oMath>
+        <m:r>
+          <w:rPr>
+            <w:rFonts w:ascii="Cambria Math" w:eastAsiaTheme="minorEastAsia" w:hAnsi="Cambria Math"/>
+          </w:rPr>
+          <m:t>r.left==r.right==null</m:t>
+        </m:r>
+      </m:oMath>
+      <w:r>
+        <w:rPr>
+          <w:rFonts w:eastAsiaTheme="minorEastAsia"/>
+        </w:rPr>
+        <w:t>.</w:t>
+      </w:r>
+    </w:p>
+    <w:p>
+      <w:pPr>
+        <w:rPr>
+          <w:rFonts w:eastAsiaTheme="minorEastAsia"/>
+        </w:rPr>
+      </w:pPr>
+      <w:r>
+        <w:rPr>
+          <w:rFonts w:eastAsiaTheme="minorEastAsia"/>
+        </w:rPr>
+        <w:t>From the source code, the function returns 1, which satisfies its specification.</w:t>
+      </w:r>
+    </w:p>
+    <w:p>
+      <w:pPr>
+        <w:rPr>
+          <w:rFonts w:eastAsiaTheme="minorEastAsia"/>
+        </w:rPr>
+      </w:pPr>
+      <w:r>
+        <w:rPr>
+          <w:rFonts w:eastAsiaTheme="minorEastAsia"/>
+        </w:rPr>
+        <w:t xml:space="preserve">Assume </w:t>
+      </w:r>
+      <w:proofErr w:type="gramStart"/>
+      <w:r>
+        <w:rPr>
+          <w:rFonts w:eastAsiaTheme="minorEastAsia"/>
+        </w:rPr>
+        <w:t xml:space="preserve">that </w:t>
+      </w:r>
+      <w:proofErr w:type="gramEnd"/>
+      <m:oMath>
+        <m:r>
+          <w:rPr>
+            <w:rFonts w:ascii="Cambria Math" w:eastAsiaTheme="minorEastAsia" w:hAnsi="Cambria Math"/>
+          </w:rPr>
+          <m:t>r.size=k&gt;1</m:t>
+        </m:r>
+      </m:oMath>
+      <w:r>
+        <w:rPr>
+          <w:rFonts w:eastAsiaTheme="minorEastAsia"/>
+        </w:rPr>
+        <w:t>, the function satisfies i</w:t>
+      </w:r>
+      <w:proofErr w:type="spellStart"/>
+      <w:r>
+        <w:rPr>
+          <w:rFonts w:eastAsiaTheme="minorEastAsia"/>
+        </w:rPr>
+        <w:t>ts</w:t>
+      </w:r>
+      <w:proofErr w:type="spellEnd"/>
+      <w:r>
+        <w:rPr>
+          <w:rFonts w:eastAsiaTheme="minorEastAsia"/>
+        </w:rPr>
+        <w:t xml:space="preserve"> specification, </w:t>
+      </w:r>
+      <w:proofErr w:type="spellStart"/>
+      <w:r>
+        <w:rPr>
+          <w:rFonts w:eastAsiaTheme="minorEastAsia"/>
+        </w:rPr>
+        <w:t>a.k.a</w:t>
+      </w:r>
+      <w:proofErr w:type="spellEnd"/>
+      <w:r>
+        <w:rPr>
+          <w:rFonts w:eastAsiaTheme="minorEastAsia"/>
+        </w:rPr>
+        <w:t xml:space="preserve"> it returns </w:t>
+      </w:r>
+      <m:oMath>
+        <m:r>
+          <w:rPr>
+            <w:rFonts w:ascii="Cambria Math" w:eastAsiaTheme="minorEastAsia" w:hAnsi="Cambria Math"/>
+          </w:rPr>
+          <m:t>k</m:t>
+        </m:r>
+      </m:oMath>
+      <w:r>
+        <w:rPr>
+          <w:rFonts w:eastAsiaTheme="minorEastAsia"/>
+        </w:rPr>
+        <w:t>.</w:t>
+      </w:r>
+    </w:p>
+    <w:p>
+      <w:pPr>
+        <w:rPr>
+          <w:rFonts w:eastAsiaTheme="minorEastAsia"/>
+        </w:rPr>
+      </w:pPr>
+      <w:r>
+        <w:rPr>
+          <w:rFonts w:eastAsiaTheme="minorEastAsia"/>
+        </w:rPr>
+        <w:t xml:space="preserve">Now we add one more node to </w:t>
+      </w:r>
+      <w:r>
+        <w:rPr>
+          <w:rFonts w:eastAsiaTheme="minorEastAsia"/>
+        </w:rPr>
+        <w:t xml:space="preserve">top of </w:t>
+      </w:r>
+      <w:r>
+        <w:rPr>
+          <w:rFonts w:eastAsiaTheme="minorEastAsia"/>
+        </w:rPr>
+        <w:t xml:space="preserve">the tree, </w:t>
+      </w:r>
+      <w:proofErr w:type="gramStart"/>
+      <w:r>
+        <w:rPr>
+          <w:rFonts w:eastAsiaTheme="minorEastAsia"/>
+        </w:rPr>
+        <w:t xml:space="preserve">making </w:t>
+      </w:r>
+      <w:proofErr w:type="gramEnd"/>
+      <m:oMath>
+        <m:r>
+          <w:rPr>
+            <w:rFonts w:ascii="Cambria Math" w:eastAsiaTheme="minorEastAsia" w:hAnsi="Cambria Math"/>
+          </w:rPr>
+          <m:t>r.size=k+1</m:t>
+        </m:r>
+      </m:oMath>
+      <w:r>
+        <w:rPr>
+          <w:rFonts w:eastAsiaTheme="minorEastAsia"/>
+        </w:rPr>
+        <w:t xml:space="preserve">. The original tree becomes the left (or right) </w:t>
+      </w:r>
+      <w:proofErr w:type="spellStart"/>
+      <w:r>
+        <w:rPr>
+          <w:rFonts w:eastAsiaTheme="minorEastAsia"/>
+        </w:rPr>
+        <w:t>subtree</w:t>
+      </w:r>
+      <w:proofErr w:type="spellEnd"/>
+      <w:r>
+        <w:rPr>
+          <w:rFonts w:eastAsiaTheme="minorEastAsia"/>
+        </w:rPr>
+        <w:t xml:space="preserve"> of the new node.</w:t>
+      </w:r>
+    </w:p>
+    <w:p>
+      <w:pPr>
+        <w:rPr>
+          <w:rFonts w:eastAsiaTheme="minorEastAsia"/>
+        </w:rPr>
+      </w:pPr>
+      <w:r>
+        <w:rPr>
+          <w:rFonts w:eastAsiaTheme="minorEastAsia"/>
+        </w:rPr>
+        <w:t xml:space="preserve">From the source code, the return value </w:t>
+      </w:r>
+      <w:proofErr w:type="gramStart"/>
+      <w:r>
+        <w:rPr>
+          <w:rFonts w:eastAsiaTheme="minorEastAsia"/>
+        </w:rPr>
+        <w:t xml:space="preserve">is </w:t>
+      </w:r>
+      <w:proofErr w:type="gramEnd"/>
+      <m:oMath>
+        <m:r>
+          <w:rPr>
+            <w:rFonts w:ascii="Cambria Math" w:eastAsiaTheme="minorEastAsia" w:hAnsi="Cambria Math"/>
+          </w:rPr>
+          <m:t>size</m:t>
+        </m:r>
+        <m:d>
+          <m:dPr>
+            <m:ctrlPr>
+              <w:rPr>
+                <w:rFonts w:ascii="Cambria Math" w:eastAsiaTheme="minorEastAsia" w:hAnsi="Cambria Math"/>
+                <w:i/>
+              </w:rPr>
+            </m:ctrlPr>
+          </m:dPr>
+          <m:e>
+            <m:r>
+              <w:rPr>
+                <w:rFonts w:ascii="Cambria Math" w:eastAsiaTheme="minorEastAsia" w:hAnsi="Cambria Math"/>
+              </w:rPr>
+              <m:t>new.left</m:t>
+            </m:r>
+          </m:e>
+        </m:d>
+        <m:r>
+          <w:rPr>
+            <w:rFonts w:ascii="Cambria Math" w:eastAsiaTheme="minorEastAsia" w:hAnsi="Cambria Math"/>
+          </w:rPr>
+          <m:t>+1=size</m:t>
+        </m:r>
+        <m:d>
+          <m:dPr>
+            <m:ctrlPr>
+              <w:rPr>
+                <w:rFonts w:ascii="Cambria Math" w:eastAsiaTheme="minorEastAsia" w:hAnsi="Cambria Math"/>
+                <w:i/>
+              </w:rPr>
+            </m:ctrlPr>
+          </m:dPr>
+          <m:e>
+            <m:r>
+              <w:rPr>
+                <w:rFonts w:ascii="Cambria Math" w:eastAsiaTheme="minorEastAsia" w:hAnsi="Cambria Math"/>
+              </w:rPr>
+              <m:t>r</m:t>
+            </m:r>
+          </m:e>
+        </m:d>
+        <m:r>
+          <w:rPr>
+            <w:rFonts w:ascii="Cambria Math" w:eastAsiaTheme="minorEastAsia" w:hAnsi="Cambria Math"/>
+          </w:rPr>
+          <m:t>+1=k+1</m:t>
+        </m:r>
+      </m:oMath>
+      <w:r>
+        <w:rPr>
+          <w:rFonts w:eastAsiaTheme="minorEastAsia"/>
+        </w:rPr>
+        <w:t xml:space="preserve">. </w:t>
+      </w:r>
+      <w:proofErr w:type="gramStart"/>
+      <w:r>
+        <w:rPr>
+          <w:rFonts w:eastAsiaTheme="minorEastAsia"/>
+        </w:rPr>
+        <w:t xml:space="preserve">Thus </w:t>
+      </w:r>
+      <w:proofErr w:type="gramEnd"/>
+      <m:oMath>
+        <m:r>
+          <w:rPr>
+            <w:rFonts w:ascii="Cambria Math" w:eastAsiaTheme="minorEastAsia" w:hAnsi="Cambria Math"/>
+          </w:rPr>
+          <m:t>r.size=k+1</m:t>
+        </m:r>
+      </m:oMath>
+      <w:r>
+        <w:rPr>
+          <w:rFonts w:eastAsiaTheme="minorEastAsia"/>
+        </w:rPr>
+        <w:t>, the function still satisfies its specification.</w:t>
+      </w:r>
+    </w:p>
+    <w:p>
+      <w:pPr>
+        <w:rPr>
+          <w:rFonts w:eastAsiaTheme="minorEastAsia"/>
+        </w:rPr>
+      </w:pPr>
+      <w:r>
+        <w:rPr>
+          <w:rFonts w:eastAsiaTheme="minorEastAsia"/>
+        </w:rPr>
+        <w:t xml:space="preserve">To sum up, the function satisfies its specification for </w:t>
+      </w:r>
+      <w:proofErr w:type="gramStart"/>
+      <w:r>
+        <w:rPr>
+          <w:rFonts w:eastAsiaTheme="minorEastAsia"/>
+        </w:rPr>
+        <w:t xml:space="preserve">all </w:t>
+      </w:r>
+      <w:proofErr w:type="gramEnd"/>
+      <m:oMath>
+        <m:r>
+          <w:rPr>
+            <w:rFonts w:ascii="Cambria Math" w:eastAsiaTheme="minorEastAsia" w:hAnsi="Cambria Math"/>
+          </w:rPr>
+          <m:t>r.size</m:t>
+        </m:r>
+        <m:r>
+          <w:rPr>
+            <w:rFonts w:ascii="Cambria Math" w:eastAsiaTheme="minorEastAsia" w:hAnsi="Cambria Math"/>
+          </w:rPr>
+          <m:t>≥</m:t>
+        </m:r>
+        <m:r>
+          <w:rPr>
+            <w:rFonts w:ascii="Cambria Math" w:eastAsiaTheme="minorEastAsia" w:hAnsi="Cambria Math"/>
+          </w:rPr>
+          <m:t>1</m:t>
+        </m:r>
+      </m:oMath>
+      <w:r>
+        <w:rPr>
+          <w:rFonts w:eastAsiaTheme="minorEastAsia"/>
+        </w:rPr>
+        <w:t>.</w:t>
+      </w:r>
       <w:bookmarkStart w:id="0" w:name="_GoBack"/>
       <w:bookmarkEnd w:id="0"/>
     </w:p>

</xml_diff>